<commit_message>
Refactorizando codigo , se trabajo en las validaciones
</commit_message>
<xml_diff>
--- a/Documentacion Bankend-test.docx
+++ b/Documentacion Bankend-test.docx
@@ -48,8 +48,6 @@
         </w:rPr>
         <w:t>).</w:t>
       </w:r>
-      <w:bookmarkStart w:id="0" w:name="_GoBack"/>
-      <w:bookmarkEnd w:id="0"/>
     </w:p>
     <w:p>
       <w:pPr>
@@ -424,6 +422,7 @@
           <w:szCs w:val="36"/>
         </w:rPr>
       </w:pPr>
+      <w:proofErr w:type="spellStart"/>
       <w:r>
         <w:rPr>
           <w:b/>
@@ -432,16 +431,7 @@
         </w:rPr>
         <w:t>EndPoints</w:t>
       </w:r>
-    </w:p>
-    <w:p>
-      <w:pPr>
-        <w:pStyle w:val="Prrafodelista"/>
-        <w:rPr>
-          <w:b/>
-          <w:sz w:val="36"/>
-          <w:szCs w:val="36"/>
-        </w:rPr>
-      </w:pPr>
+      <w:proofErr w:type="spellEnd"/>
     </w:p>
     <w:p>
       <w:pPr>
@@ -806,6 +796,70 @@
         <w:t xml:space="preserve"> correspondiente a los clientes.</w:t>
       </w:r>
     </w:p>
+    <w:p>
+      <w:pPr>
+        <w:pStyle w:val="Prrafodelista"/>
+        <w:numPr>
+          <w:ilvl w:val="0"/>
+          <w:numId w:val="6"/>
+        </w:numPr>
+        <w:spacing w:line="480" w:lineRule="auto"/>
+        <w:jc w:val="center"/>
+        <w:rPr>
+          <w:b/>
+          <w:sz w:val="36"/>
+          <w:szCs w:val="36"/>
+        </w:rPr>
+      </w:pPr>
+      <w:r>
+        <w:rPr>
+          <w:b/>
+          <w:sz w:val="36"/>
+          <w:szCs w:val="36"/>
+        </w:rPr>
+        <w:t>Repositorio</w:t>
+      </w:r>
+    </w:p>
+    <w:p>
+      <w:pPr>
+        <w:pStyle w:val="Prrafodelista"/>
+        <w:numPr>
+          <w:ilvl w:val="0"/>
+          <w:numId w:val="9"/>
+        </w:numPr>
+        <w:spacing w:line="480" w:lineRule="auto"/>
+        <w:rPr>
+          <w:b/>
+          <w:sz w:val="36"/>
+          <w:szCs w:val="36"/>
+        </w:rPr>
+      </w:pPr>
+      <w:hyperlink r:id="rId6" w:history="1">
+        <w:r>
+          <w:rPr>
+            <w:rStyle w:val="Hipervnculo"/>
+            <w:rFonts w:ascii="Lucida Console" w:hAnsi="Lucida Console" w:cs="Lucida Console"/>
+            <w:sz w:val="18"/>
+            <w:szCs w:val="18"/>
+          </w:rPr>
+          <w:t>https://github.com/menelik8402/backend-test.git</w:t>
+        </w:r>
+      </w:hyperlink>
+      <w:bookmarkStart w:id="0" w:name="_GoBack"/>
+      <w:bookmarkEnd w:id="0"/>
+    </w:p>
+    <w:p>
+      <w:pPr>
+        <w:pStyle w:val="Prrafodelista"/>
+        <w:spacing w:line="480" w:lineRule="auto"/>
+        <w:ind w:left="1440"/>
+        <w:rPr>
+          <w:b/>
+          <w:sz w:val="36"/>
+          <w:szCs w:val="36"/>
+        </w:rPr>
+      </w:pPr>
+    </w:p>
     <w:sectPr>
       <w:pgSz w:w="11906" w:h="16838"/>
       <w:pgMar w:top="1417" w:right="1701" w:bottom="1417" w:left="1701" w:header="708" w:footer="708" w:gutter="0"/>
@@ -932,6 +986,119 @@
     </w:lvl>
   </w:abstractNum>
   <w:abstractNum w:abstractNumId="1" w15:restartNumberingAfterBreak="0">
+    <w:nsid w:val="08375212"/>
+    <w:multiLevelType w:val="hybridMultilevel"/>
+    <w:tmpl w:val="7C044290"/>
+    <w:lvl w:ilvl="0" w:tplc="0C0A0001">
+      <w:start w:val="1"/>
+      <w:numFmt w:val="bullet"/>
+      <w:lvlText w:val=""/>
+      <w:lvlJc w:val="left"/>
+      <w:pPr>
+        <w:ind w:left="1440" w:hanging="360"/>
+      </w:pPr>
+      <w:rPr>
+        <w:rFonts w:ascii="Symbol" w:hAnsi="Symbol" w:hint="default"/>
+      </w:rPr>
+    </w:lvl>
+    <w:lvl w:ilvl="1" w:tplc="0C0A0003" w:tentative="1">
+      <w:start w:val="1"/>
+      <w:numFmt w:val="bullet"/>
+      <w:lvlText w:val="o"/>
+      <w:lvlJc w:val="left"/>
+      <w:pPr>
+        <w:ind w:left="2160" w:hanging="360"/>
+      </w:pPr>
+      <w:rPr>
+        <w:rFonts w:ascii="Courier New" w:hAnsi="Courier New" w:cs="Courier New" w:hint="default"/>
+      </w:rPr>
+    </w:lvl>
+    <w:lvl w:ilvl="2" w:tplc="0C0A0005" w:tentative="1">
+      <w:start w:val="1"/>
+      <w:numFmt w:val="bullet"/>
+      <w:lvlText w:val=""/>
+      <w:lvlJc w:val="left"/>
+      <w:pPr>
+        <w:ind w:left="2880" w:hanging="360"/>
+      </w:pPr>
+      <w:rPr>
+        <w:rFonts w:ascii="Wingdings" w:hAnsi="Wingdings" w:hint="default"/>
+      </w:rPr>
+    </w:lvl>
+    <w:lvl w:ilvl="3" w:tplc="0C0A0001" w:tentative="1">
+      <w:start w:val="1"/>
+      <w:numFmt w:val="bullet"/>
+      <w:lvlText w:val=""/>
+      <w:lvlJc w:val="left"/>
+      <w:pPr>
+        <w:ind w:left="3600" w:hanging="360"/>
+      </w:pPr>
+      <w:rPr>
+        <w:rFonts w:ascii="Symbol" w:hAnsi="Symbol" w:hint="default"/>
+      </w:rPr>
+    </w:lvl>
+    <w:lvl w:ilvl="4" w:tplc="0C0A0003" w:tentative="1">
+      <w:start w:val="1"/>
+      <w:numFmt w:val="bullet"/>
+      <w:lvlText w:val="o"/>
+      <w:lvlJc w:val="left"/>
+      <w:pPr>
+        <w:ind w:left="4320" w:hanging="360"/>
+      </w:pPr>
+      <w:rPr>
+        <w:rFonts w:ascii="Courier New" w:hAnsi="Courier New" w:cs="Courier New" w:hint="default"/>
+      </w:rPr>
+    </w:lvl>
+    <w:lvl w:ilvl="5" w:tplc="0C0A0005" w:tentative="1">
+      <w:start w:val="1"/>
+      <w:numFmt w:val="bullet"/>
+      <w:lvlText w:val=""/>
+      <w:lvlJc w:val="left"/>
+      <w:pPr>
+        <w:ind w:left="5040" w:hanging="360"/>
+      </w:pPr>
+      <w:rPr>
+        <w:rFonts w:ascii="Wingdings" w:hAnsi="Wingdings" w:hint="default"/>
+      </w:rPr>
+    </w:lvl>
+    <w:lvl w:ilvl="6" w:tplc="0C0A0001" w:tentative="1">
+      <w:start w:val="1"/>
+      <w:numFmt w:val="bullet"/>
+      <w:lvlText w:val=""/>
+      <w:lvlJc w:val="left"/>
+      <w:pPr>
+        <w:ind w:left="5760" w:hanging="360"/>
+      </w:pPr>
+      <w:rPr>
+        <w:rFonts w:ascii="Symbol" w:hAnsi="Symbol" w:hint="default"/>
+      </w:rPr>
+    </w:lvl>
+    <w:lvl w:ilvl="7" w:tplc="0C0A0003" w:tentative="1">
+      <w:start w:val="1"/>
+      <w:numFmt w:val="bullet"/>
+      <w:lvlText w:val="o"/>
+      <w:lvlJc w:val="left"/>
+      <w:pPr>
+        <w:ind w:left="6480" w:hanging="360"/>
+      </w:pPr>
+      <w:rPr>
+        <w:rFonts w:ascii="Courier New" w:hAnsi="Courier New" w:cs="Courier New" w:hint="default"/>
+      </w:rPr>
+    </w:lvl>
+    <w:lvl w:ilvl="8" w:tplc="0C0A0005" w:tentative="1">
+      <w:start w:val="1"/>
+      <w:numFmt w:val="bullet"/>
+      <w:lvlText w:val=""/>
+      <w:lvlJc w:val="left"/>
+      <w:pPr>
+        <w:ind w:left="7200" w:hanging="360"/>
+      </w:pPr>
+      <w:rPr>
+        <w:rFonts w:ascii="Wingdings" w:hAnsi="Wingdings" w:hint="default"/>
+      </w:rPr>
+    </w:lvl>
+  </w:abstractNum>
+  <w:abstractNum w:abstractNumId="2" w15:restartNumberingAfterBreak="0">
     <w:nsid w:val="0F294782"/>
     <w:multiLevelType w:val="hybridMultilevel"/>
     <w:tmpl w:val="1A021BA8"/>
@@ -1044,10 +1211,10 @@
       </w:rPr>
     </w:lvl>
   </w:abstractNum>
-  <w:abstractNum w:abstractNumId="2" w15:restartNumberingAfterBreak="0">
+  <w:abstractNum w:abstractNumId="3" w15:restartNumberingAfterBreak="0">
     <w:nsid w:val="23343E26"/>
     <w:multiLevelType w:val="hybridMultilevel"/>
-    <w:tmpl w:val="4854565C"/>
+    <w:tmpl w:val="73EEF2CE"/>
     <w:lvl w:ilvl="0" w:tplc="0C0A0009">
       <w:start w:val="1"/>
       <w:numFmt w:val="bullet"/>
@@ -1157,7 +1324,7 @@
       </w:rPr>
     </w:lvl>
   </w:abstractNum>
-  <w:abstractNum w:abstractNumId="3" w15:restartNumberingAfterBreak="0">
+  <w:abstractNum w:abstractNumId="4" w15:restartNumberingAfterBreak="0">
     <w:nsid w:val="241E41EB"/>
     <w:multiLevelType w:val="hybridMultilevel"/>
     <w:tmpl w:val="1A9C53FA"/>
@@ -1243,7 +1410,7 @@
       </w:pPr>
     </w:lvl>
   </w:abstractNum>
-  <w:abstractNum w:abstractNumId="4" w15:restartNumberingAfterBreak="0">
+  <w:abstractNum w:abstractNumId="5" w15:restartNumberingAfterBreak="0">
     <w:nsid w:val="6AC00680"/>
     <w:multiLevelType w:val="hybridMultilevel"/>
     <w:tmpl w:val="0E0C2F22"/>
@@ -1356,7 +1523,7 @@
       </w:rPr>
     </w:lvl>
   </w:abstractNum>
-  <w:abstractNum w:abstractNumId="5" w15:restartNumberingAfterBreak="0">
+  <w:abstractNum w:abstractNumId="6" w15:restartNumberingAfterBreak="0">
     <w:nsid w:val="6DB04300"/>
     <w:multiLevelType w:val="hybridMultilevel"/>
     <w:tmpl w:val="48DCB5BA"/>
@@ -1469,7 +1636,7 @@
       </w:rPr>
     </w:lvl>
   </w:abstractNum>
-  <w:abstractNum w:abstractNumId="6" w15:restartNumberingAfterBreak="0">
+  <w:abstractNum w:abstractNumId="7" w15:restartNumberingAfterBreak="0">
     <w:nsid w:val="77925F9B"/>
     <w:multiLevelType w:val="hybridMultilevel"/>
     <w:tmpl w:val="FFE8066A"/>
@@ -1555,7 +1722,7 @@
       </w:pPr>
     </w:lvl>
   </w:abstractNum>
-  <w:abstractNum w:abstractNumId="7" w15:restartNumberingAfterBreak="0">
+  <w:abstractNum w:abstractNumId="8" w15:restartNumberingAfterBreak="0">
     <w:nsid w:val="7DE871CB"/>
     <w:multiLevelType w:val="hybridMultilevel"/>
     <w:tmpl w:val="B15460A2"/>
@@ -1672,25 +1839,28 @@
     <w:abstractNumId w:val="0"/>
   </w:num>
   <w:num w:numId="2">
-    <w:abstractNumId w:val="1"/>
+    <w:abstractNumId w:val="2"/>
   </w:num>
   <w:num w:numId="3">
+    <w:abstractNumId w:val="6"/>
+  </w:num>
+  <w:num w:numId="4">
+    <w:abstractNumId w:val="8"/>
+  </w:num>
+  <w:num w:numId="5">
     <w:abstractNumId w:val="5"/>
   </w:num>
-  <w:num w:numId="4">
+  <w:num w:numId="6">
+    <w:abstractNumId w:val="3"/>
+  </w:num>
+  <w:num w:numId="7">
+    <w:abstractNumId w:val="4"/>
+  </w:num>
+  <w:num w:numId="8">
     <w:abstractNumId w:val="7"/>
   </w:num>
-  <w:num w:numId="5">
-    <w:abstractNumId w:val="4"/>
-  </w:num>
-  <w:num w:numId="6">
-    <w:abstractNumId w:val="2"/>
-  </w:num>
-  <w:num w:numId="7">
-    <w:abstractNumId w:val="3"/>
-  </w:num>
-  <w:num w:numId="8">
-    <w:abstractNumId w:val="6"/>
+  <w:num w:numId="9">
+    <w:abstractNumId w:val="1"/>
   </w:num>
 </w:numbering>
 </file>
@@ -2113,6 +2283,7 @@
   <w:style w:type="character" w:default="1" w:styleId="Fuentedeprrafopredeter">
     <w:name w:val="Default Paragraph Font"/>
     <w:uiPriority w:val="1"/>
+    <w:semiHidden/>
     <w:unhideWhenUsed/>
   </w:style>
   <w:style w:type="table" w:default="1" w:styleId="Tablanormal">

</xml_diff>